<commit_message>
Final changes to FPR
</commit_message>
<xml_diff>
--- a/Project Logbook Sem C Data Science 2023 shiva.pdf.docx
+++ b/Project Logbook Sem C Data Science 2023 shiva.pdf.docx
@@ -1,6 +1,6 @@
 
 <file path=word/document.xml><?xml version="1.0" encoding="utf-8"?>
-<w:document xmlns:wpc="http://schemas.microsoft.com/office/word/2010/wordprocessingCanvas" xmlns:cx="http://schemas.microsoft.com/office/drawing/2014/chartex" xmlns:cx1="http://schemas.microsoft.com/office/drawing/2015/9/8/chartex" xmlns:cx2="http://schemas.microsoft.com/office/drawing/2015/10/21/chartex" xmlns:cx3="http://schemas.microsoft.com/office/drawing/2016/5/9/chartex" xmlns:cx4="http://schemas.microsoft.com/office/drawing/2016/5/10/chartex" xmlns:cx5="http://schemas.microsoft.com/office/drawing/2016/5/11/chartex" xmlns:cx6="http://schemas.microsoft.com/office/drawing/2016/5/12/chartex" xmlns:cx7="http://schemas.microsoft.com/office/drawing/2016/5/13/chartex" xmlns:cx8="http://schemas.microsoft.com/office/drawing/2016/5/14/chartex" xmlns:mc="http://schemas.openxmlformats.org/markup-compatibility/2006" xmlns:aink="http://schemas.microsoft.com/office/drawing/2016/ink" xmlns:am3d="http://schemas.microsoft.com/office/drawing/2017/model3d" xmlns:o="urn:schemas-microsoft-com:office:office" xmlns:r="http://schemas.openxmlformats.org/officeDocument/2006/relationships" xmlns:m="http://schemas.openxmlformats.org/officeDocument/2006/math" xmlns:v="urn:schemas-microsoft-com:vml" xmlns:wp14="http://schemas.microsoft.com/office/word/2010/wordprocessingDrawing" xmlns:wp="http://schemas.openxmlformats.org/drawingml/2006/wordprocessingDrawing" xmlns:w10="urn:schemas-microsoft-com:office:word" xmlns:w="http://schemas.openxmlformats.org/wordprocessingml/2006/main" xmlns:w14="http://schemas.microsoft.com/office/word/2010/wordml" xmlns:w15="http://schemas.microsoft.com/office/word/2012/wordml" xmlns:w16cex="http://schemas.microsoft.com/office/word/2018/wordml/cex" xmlns:w16cid="http://schemas.microsoft.com/office/word/2016/wordml/cid" xmlns:w16="http://schemas.microsoft.com/office/word/2018/wordml" xmlns:w16se="http://schemas.microsoft.com/office/word/2015/wordml/symex" xmlns:wpg="http://schemas.microsoft.com/office/word/2010/wordprocessingGroup" xmlns:wpi="http://schemas.microsoft.com/office/word/2010/wordprocessingInk" xmlns:wne="http://schemas.microsoft.com/office/word/2006/wordml" xmlns:wps="http://schemas.microsoft.com/office/word/2010/wordprocessingShape" mc:Ignorable="w14 w15 w16se w16cid w16 w16cex wp14">
+<w:document xmlns:wpc="http://schemas.microsoft.com/office/word/2010/wordprocessingCanvas" xmlns:cx="http://schemas.microsoft.com/office/drawing/2014/chartex" xmlns:cx1="http://schemas.microsoft.com/office/drawing/2015/9/8/chartex" xmlns:cx2="http://schemas.microsoft.com/office/drawing/2015/10/21/chartex" xmlns:cx3="http://schemas.microsoft.com/office/drawing/2016/5/9/chartex" xmlns:cx4="http://schemas.microsoft.com/office/drawing/2016/5/10/chartex" xmlns:cx5="http://schemas.microsoft.com/office/drawing/2016/5/11/chartex" xmlns:cx6="http://schemas.microsoft.com/office/drawing/2016/5/12/chartex" xmlns:cx7="http://schemas.microsoft.com/office/drawing/2016/5/13/chartex" xmlns:cx8="http://schemas.microsoft.com/office/drawing/2016/5/14/chartex" xmlns:mc="http://schemas.openxmlformats.org/markup-compatibility/2006" xmlns:aink="http://schemas.microsoft.com/office/drawing/2016/ink" xmlns:am3d="http://schemas.microsoft.com/office/drawing/2017/model3d" xmlns:o="urn:schemas-microsoft-com:office:office" xmlns:oel="http://schemas.microsoft.com/office/2019/extlst" xmlns:r="http://schemas.openxmlformats.org/officeDocument/2006/relationships" xmlns:m="http://schemas.openxmlformats.org/officeDocument/2006/math" xmlns:v="urn:schemas-microsoft-com:vml" xmlns:wp14="http://schemas.microsoft.com/office/word/2010/wordprocessingDrawing" xmlns:wp="http://schemas.openxmlformats.org/drawingml/2006/wordprocessingDrawing" xmlns:w10="urn:schemas-microsoft-com:office:word" xmlns:w="http://schemas.openxmlformats.org/wordprocessingml/2006/main" xmlns:w14="http://schemas.microsoft.com/office/word/2010/wordml" xmlns:w15="http://schemas.microsoft.com/office/word/2012/wordml" xmlns:w16cex="http://schemas.microsoft.com/office/word/2018/wordml/cex" xmlns:w16cid="http://schemas.microsoft.com/office/word/2016/wordml/cid" xmlns:w16="http://schemas.microsoft.com/office/word/2018/wordml" xmlns:w16du="http://schemas.microsoft.com/office/word/2023/wordml/word16du" xmlns:w16sdtdh="http://schemas.microsoft.com/office/word/2020/wordml/sdtdatahash" xmlns:w16se="http://schemas.microsoft.com/office/word/2015/wordml/symex" xmlns:wpg="http://schemas.microsoft.com/office/word/2010/wordprocessingGroup" xmlns:wpi="http://schemas.microsoft.com/office/word/2010/wordprocessingInk" xmlns:wne="http://schemas.microsoft.com/office/word/2006/wordml" xmlns:wps="http://schemas.microsoft.com/office/word/2010/wordprocessingShape" mc:Ignorable="w14 w15 w16se w16cid w16 w16cex w16sdtdh w16du wp14">
   <w:body>
     <w:p>
       <w:pPr>
@@ -195,14 +195,7 @@
           <w:b/>
           <w:sz w:val="24"/>
         </w:rPr>
-        <w:t xml:space="preserve">User documentation has </w:t>
-      </w:r>
-      <w:r>
-        <w:rPr>
-          <w:b/>
-          <w:sz w:val="24"/>
-        </w:rPr>
-        <w:t xml:space="preserve">been submitted on GitHub: YES / NO </w:t>
+        <w:t xml:space="preserve">User documentation has been submitted on GitHub: YES / NO </w:t>
       </w:r>
     </w:p>
     <w:p>
@@ -247,10 +240,7 @@
         <w:ind w:left="-5"/>
       </w:pPr>
       <w:r>
-        <w:t>Log of Activities</w:t>
-      </w:r>
-      <w:r>
-        <w:t xml:space="preserve"> </w:t>
+        <w:t xml:space="preserve">Log of Activities </w:t>
       </w:r>
     </w:p>
     <w:p>
@@ -288,7 +278,6 @@
         <w:tblCellMar>
           <w:top w:w="48" w:type="dxa"/>
           <w:left w:w="106" w:type="dxa"/>
-          <w:bottom w:w="0" w:type="dxa"/>
           <w:right w:w="60" w:type="dxa"/>
         </w:tblCellMar>
         <w:tblLook w:val="04A0" w:firstRow="1" w:lastRow="0" w:firstColumn="1" w:lastColumn="0" w:noHBand="0" w:noVBand="1"/>
@@ -316,7 +305,6 @@
           </w:tcPr>
           <w:p>
             <w:pPr>
-              <w:spacing w:after="0"/>
               <w:ind w:left="62"/>
             </w:pPr>
             <w:r>
@@ -339,7 +327,6 @@
           </w:tcPr>
           <w:p>
             <w:pPr>
-              <w:spacing w:after="0"/>
               <w:ind w:right="47"/>
               <w:jc w:val="center"/>
             </w:pPr>
@@ -363,7 +350,6 @@
           </w:tcPr>
           <w:p>
             <w:pPr>
-              <w:spacing w:after="0"/>
               <w:ind w:left="2" w:right="16"/>
               <w:jc w:val="center"/>
             </w:pPr>
@@ -394,7 +380,6 @@
           </w:tcPr>
           <w:p>
             <w:pPr>
-              <w:spacing w:after="0"/>
               <w:ind w:left="2"/>
             </w:pPr>
             <w:r>
@@ -429,9 +414,6 @@
             </w:tcBorders>
           </w:tcPr>
           <w:p>
-            <w:pPr>
-              <w:spacing w:after="0"/>
-            </w:pPr>
             <w:r>
               <w:rPr>
                 <w:b/>
@@ -440,9 +422,6 @@
             </w:r>
           </w:p>
           <w:p>
-            <w:pPr>
-              <w:spacing w:after="0"/>
-            </w:pPr>
             <w:r>
               <w:rPr>
                 <w:b/>
@@ -468,7 +447,6 @@
           </w:tcPr>
           <w:p>
             <w:pPr>
-              <w:spacing w:after="0"/>
               <w:ind w:right="44"/>
               <w:jc w:val="center"/>
             </w:pPr>
@@ -492,7 +470,6 @@
           </w:tcPr>
           <w:p>
             <w:pPr>
-              <w:spacing w:after="0"/>
               <w:ind w:left="2"/>
             </w:pPr>
             <w:r>
@@ -515,7 +492,6 @@
           </w:tcPr>
           <w:p>
             <w:pPr>
-              <w:spacing w:after="0"/>
               <w:ind w:right="47"/>
               <w:jc w:val="center"/>
             </w:pPr>
@@ -539,7 +515,6 @@
           </w:tcPr>
           <w:p>
             <w:pPr>
-              <w:spacing w:after="0"/>
               <w:ind w:left="2"/>
             </w:pPr>
             <w:r>
@@ -562,54 +537,13 @@
           </w:tcPr>
           <w:p>
             <w:pPr>
-              <w:spacing w:after="0"/>
               <w:ind w:right="65"/>
             </w:pPr>
             <w:r>
               <w:rPr>
                 <w:sz w:val="24"/>
               </w:rPr>
-              <w:t xml:space="preserve">On this day, I have first supervisor meeting. </w:t>
-            </w:r>
-            <w:proofErr w:type="gramStart"/>
-            <w:r>
-              <w:rPr>
-                <w:sz w:val="24"/>
-              </w:rPr>
-              <w:t>I,</w:t>
-            </w:r>
-            <w:proofErr w:type="gramEnd"/>
-            <w:r>
-              <w:rPr>
-                <w:sz w:val="24"/>
-              </w:rPr>
-              <w:t xml:space="preserve"> discussed </w:t>
-            </w:r>
-            <w:r>
-              <w:rPr>
-                <w:sz w:val="24"/>
-              </w:rPr>
-              <w:t>and explained about my project idea. My project is based on house price prediction using machine learning. I, given overview of my project. Supervisor suggested how to proceed and explained how to work on it. Clarified few questions like how to collect the</w:t>
-            </w:r>
-            <w:r>
-              <w:rPr>
-                <w:sz w:val="24"/>
-              </w:rPr>
-              <w:t xml:space="preserve"> data, what kind of steps, I </w:t>
-            </w:r>
-            <w:proofErr w:type="gramStart"/>
-            <w:r>
-              <w:rPr>
-                <w:sz w:val="24"/>
-              </w:rPr>
-              <w:t>need  to</w:t>
-            </w:r>
-            <w:proofErr w:type="gramEnd"/>
-            <w:r>
-              <w:rPr>
-                <w:sz w:val="24"/>
-              </w:rPr>
-              <w:t xml:space="preserve"> take while doing a final project. </w:t>
+              <w:t xml:space="preserve">On this day, I have first supervisor meeting. I, discussed and explained about my project idea. My project is based on house price prediction using machine learning. I, given overview of my project. Supervisor suggested how to proceed and explained how to work on it. Clarified few questions like how to collect the data, what kind of steps, I need  to take while doing a final project. </w:t>
             </w:r>
           </w:p>
         </w:tc>
@@ -630,7 +564,6 @@
           </w:tcPr>
           <w:p>
             <w:pPr>
-              <w:spacing w:after="0"/>
               <w:ind w:right="44"/>
               <w:jc w:val="center"/>
             </w:pPr>
@@ -655,7 +588,6 @@
           </w:tcPr>
           <w:p>
             <w:pPr>
-              <w:spacing w:after="0"/>
               <w:ind w:left="2"/>
             </w:pPr>
             <w:r>
@@ -678,7 +610,6 @@
           </w:tcPr>
           <w:p>
             <w:pPr>
-              <w:spacing w:after="0"/>
               <w:ind w:right="47"/>
               <w:jc w:val="center"/>
             </w:pPr>
@@ -702,7 +633,6 @@
           </w:tcPr>
           <w:p>
             <w:pPr>
-              <w:spacing w:after="0"/>
               <w:ind w:left="2"/>
             </w:pPr>
             <w:r>
@@ -725,7 +655,7 @@
           </w:tcPr>
           <w:p>
             <w:pPr>
-              <w:spacing w:after="1" w:line="240" w:lineRule="auto"/>
+              <w:spacing w:after="1"/>
             </w:pPr>
             <w:r>
               <w:rPr>
@@ -735,40 +665,11 @@
             </w:r>
           </w:p>
           <w:p>
-            <w:pPr>
-              <w:spacing w:after="0"/>
-            </w:pPr>
-            <w:r>
-              <w:rPr>
-                <w:sz w:val="24"/>
-              </w:rPr>
-              <w:t xml:space="preserve">I have gathered the dataset from Kaggle and started working on it. </w:t>
-            </w:r>
-            <w:r>
-              <w:rPr>
-                <w:sz w:val="24"/>
-              </w:rPr>
-              <w:t xml:space="preserve">Did a list, what kind of machine learning needed for my project. Supervisor suggested that I need to prepare a PDM (project and data management) plan. According to the marking criteria. </w:t>
-            </w:r>
-            <w:proofErr w:type="gramStart"/>
-            <w:r>
-              <w:rPr>
-                <w:sz w:val="24"/>
-              </w:rPr>
-              <w:t>And also</w:t>
-            </w:r>
-            <w:proofErr w:type="gramEnd"/>
-            <w:r>
-              <w:rPr>
-                <w:sz w:val="24"/>
-              </w:rPr>
-              <w:t xml:space="preserve"> mentioned I have PDM talk on my project, coming next week. Ex</w:t>
-            </w:r>
-            <w:r>
-              <w:rPr>
-                <w:sz w:val="24"/>
-              </w:rPr>
-              <w:t xml:space="preserve">plained how to talk in </w:t>
+            <w:r>
+              <w:rPr>
+                <w:sz w:val="24"/>
+              </w:rPr>
+              <w:t xml:space="preserve">I have gathered the dataset from Kaggle and started working on it. Did a list, what kind of machine learning needed for my project. Supervisor suggested that I need to prepare a PDM (project and data management) plan. According to the marking criteria. And also mentioned I have PDM talk on my project, coming next week. Explained how to talk in </w:t>
             </w:r>
           </w:p>
         </w:tc>
@@ -836,9 +737,6 @@
             </w:tcBorders>
           </w:tcPr>
           <w:p>
-            <w:pPr>
-              <w:spacing w:after="0"/>
-            </w:pPr>
             <w:r>
               <w:rPr>
                 <w:sz w:val="24"/>
@@ -867,7 +765,6 @@
           </w:tcPr>
           <w:p>
             <w:pPr>
-              <w:spacing w:after="0"/>
               <w:ind w:right="44"/>
               <w:jc w:val="center"/>
             </w:pPr>
@@ -891,7 +788,6 @@
           </w:tcPr>
           <w:p>
             <w:pPr>
-              <w:spacing w:after="0"/>
               <w:ind w:left="2"/>
             </w:pPr>
             <w:r>
@@ -914,7 +810,6 @@
           </w:tcPr>
           <w:p>
             <w:pPr>
-              <w:spacing w:after="0"/>
               <w:ind w:right="47"/>
               <w:jc w:val="center"/>
             </w:pPr>
@@ -938,7 +833,6 @@
           </w:tcPr>
           <w:p>
             <w:pPr>
-              <w:spacing w:after="0"/>
               <w:ind w:left="2"/>
             </w:pPr>
             <w:r>
@@ -960,34 +854,11 @@
             </w:tcBorders>
           </w:tcPr>
           <w:p>
-            <w:pPr>
-              <w:spacing w:after="0"/>
-            </w:pPr>
-            <w:r>
-              <w:rPr>
-                <w:sz w:val="21"/>
-              </w:rPr>
-              <w:t xml:space="preserve">On this day, I did presentation to my supervisor regarding my project. The PDM talk was successful and supervisor asked few questions. Which </w:t>
-            </w:r>
-            <w:proofErr w:type="gramStart"/>
-            <w:r>
-              <w:rPr>
-                <w:sz w:val="21"/>
-              </w:rPr>
-              <w:t>really helpful</w:t>
-            </w:r>
-            <w:proofErr w:type="gramEnd"/>
-            <w:r>
-              <w:rPr>
-                <w:sz w:val="21"/>
-              </w:rPr>
-              <w:t xml:space="preserve"> for me for upcoming progress in my house price prediction project. Later, PDM talk supervisor asked </w:t>
-            </w:r>
-            <w:r>
-              <w:rPr>
-                <w:sz w:val="21"/>
-              </w:rPr>
-              <w:t xml:space="preserve">about the EDA and literature Review.   </w:t>
+            <w:r>
+              <w:rPr>
+                <w:sz w:val="21"/>
+              </w:rPr>
+              <w:t xml:space="preserve">On this day, I did presentation to my supervisor regarding my project. The PDM talk was successful and supervisor asked few questions. Which really helpful for me for upcoming progress in my house price prediction project. Later, PDM talk supervisor asked about the EDA and literature Review.   </w:t>
             </w:r>
           </w:p>
         </w:tc>
@@ -1008,7 +879,6 @@
           </w:tcPr>
           <w:p>
             <w:pPr>
-              <w:spacing w:after="0"/>
               <w:ind w:right="44"/>
               <w:jc w:val="center"/>
             </w:pPr>
@@ -1032,7 +902,6 @@
           </w:tcPr>
           <w:p>
             <w:pPr>
-              <w:spacing w:after="0"/>
               <w:ind w:left="2"/>
             </w:pPr>
             <w:r>
@@ -1055,7 +924,6 @@
           </w:tcPr>
           <w:p>
             <w:pPr>
-              <w:spacing w:after="0"/>
               <w:ind w:right="47"/>
               <w:jc w:val="center"/>
             </w:pPr>
@@ -1079,7 +947,6 @@
           </w:tcPr>
           <w:p>
             <w:pPr>
-              <w:spacing w:after="0"/>
               <w:ind w:left="2"/>
             </w:pPr>
             <w:r>
@@ -1101,20 +968,11 @@
             </w:tcBorders>
           </w:tcPr>
           <w:p>
-            <w:pPr>
-              <w:spacing w:after="0"/>
-            </w:pPr>
-            <w:r>
-              <w:rPr>
-                <w:sz w:val="21"/>
-              </w:rPr>
-              <w:t xml:space="preserve">By this day, I have completed EDA and literature review. Doing good progress on fitting models. Supervisor asked about data pre-processing and outliers. I </w:t>
-            </w:r>
-            <w:r>
-              <w:rPr>
-                <w:sz w:val="21"/>
-              </w:rPr>
-              <w:t xml:space="preserve">cleaned the data and started building models. Supervisor suggested more details needed on fitting models. That should be included in my project.  </w:t>
+            <w:r>
+              <w:rPr>
+                <w:sz w:val="21"/>
+              </w:rPr>
+              <w:t xml:space="preserve">By this day, I have completed EDA and literature review. Doing good progress on fitting models. Supervisor asked about data pre-processing and outliers. I cleaned the data and started building models. Supervisor suggested more details needed on fitting models. That should be included in my project.  </w:t>
             </w:r>
           </w:p>
         </w:tc>
@@ -1135,7 +993,6 @@
           </w:tcPr>
           <w:p>
             <w:pPr>
-              <w:spacing w:after="0"/>
               <w:ind w:right="44"/>
               <w:jc w:val="center"/>
             </w:pPr>
@@ -1159,7 +1016,6 @@
           </w:tcPr>
           <w:p>
             <w:pPr>
-              <w:spacing w:after="0"/>
               <w:ind w:left="2"/>
             </w:pPr>
             <w:r>
@@ -1182,7 +1038,6 @@
           </w:tcPr>
           <w:p>
             <w:pPr>
-              <w:spacing w:after="0"/>
               <w:ind w:right="47"/>
               <w:jc w:val="center"/>
             </w:pPr>
@@ -1206,7 +1061,6 @@
           </w:tcPr>
           <w:p>
             <w:pPr>
-              <w:spacing w:after="0"/>
               <w:ind w:left="2"/>
             </w:pPr>
             <w:r>
@@ -1229,26 +1083,13 @@
           </w:tcPr>
           <w:p>
             <w:pPr>
-              <w:spacing w:after="0"/>
               <w:ind w:right="23"/>
             </w:pPr>
             <w:r>
               <w:rPr>
                 <w:sz w:val="21"/>
               </w:rPr>
-              <w:t xml:space="preserve">On this day, I have mock viva with supervisor. By this, I </w:t>
-            </w:r>
-            <w:r>
-              <w:rPr>
-                <w:sz w:val="21"/>
-              </w:rPr>
-              <w:t>finished 70 percentage of my overall project. Completed report and just need few changes in code part. I have shown my project and report to supervisor. Then he suggested to remove few topics from my report which are no needed in the and suggested report s</w:t>
-            </w:r>
-            <w:r>
-              <w:rPr>
-                <w:sz w:val="21"/>
-              </w:rPr>
-              <w:t xml:space="preserve">hould be less than 7500 words.  </w:t>
+              <w:t xml:space="preserve">On this day, I have mock viva with supervisor. By this, I finished 70 percentage of my overall project. Completed report and just need few changes in code part. I have shown my project and report to supervisor. Then he suggested to remove few topics from my report which are no needed in the and suggested report should be less than 7500 words.  </w:t>
             </w:r>
           </w:p>
         </w:tc>
@@ -1269,7 +1110,6 @@
           </w:tcPr>
           <w:p>
             <w:pPr>
-              <w:spacing w:after="0"/>
               <w:ind w:right="44"/>
               <w:jc w:val="center"/>
             </w:pPr>
@@ -1293,7 +1133,6 @@
           </w:tcPr>
           <w:p>
             <w:pPr>
-              <w:spacing w:after="0"/>
               <w:ind w:left="2"/>
             </w:pPr>
             <w:r>
@@ -1316,7 +1155,6 @@
           </w:tcPr>
           <w:p>
             <w:pPr>
-              <w:spacing w:after="0"/>
               <w:ind w:right="46"/>
               <w:jc w:val="center"/>
             </w:pPr>
@@ -1340,7 +1178,6 @@
           </w:tcPr>
           <w:p>
             <w:pPr>
-              <w:spacing w:after="0"/>
               <w:ind w:left="2"/>
             </w:pPr>
             <w:r>
@@ -1362,20 +1199,11 @@
             </w:tcBorders>
           </w:tcPr>
           <w:p>
-            <w:pPr>
-              <w:spacing w:after="0"/>
-            </w:pPr>
-            <w:r>
-              <w:rPr>
-                <w:sz w:val="21"/>
-              </w:rPr>
-              <w:t xml:space="preserve">By this day, I need to complete my overall project with code and submit the draft to supervisor. I have submitted my draft to supervisor. Later, </w:t>
-            </w:r>
-            <w:r>
-              <w:rPr>
-                <w:sz w:val="21"/>
-              </w:rPr>
-              <w:t xml:space="preserve">he suggested to prepare well for the final viva and explained more detailed about how well I need to prepare for it. Suggested to submit the FPR in time without fail.  </w:t>
+            <w:r>
+              <w:rPr>
+                <w:sz w:val="21"/>
+              </w:rPr>
+              <w:t xml:space="preserve">By this day, I need to complete my overall project with code and submit the draft to supervisor. I have submitted my draft to supervisor. Later, he suggested to prepare well for the final viva and explained more detailed about how well I need to prepare for it. Suggested to submit the FPR in time without fail.  </w:t>
             </w:r>
           </w:p>
         </w:tc>
@@ -1396,7 +1224,6 @@
           </w:tcPr>
           <w:p>
             <w:pPr>
-              <w:spacing w:after="0"/>
               <w:ind w:left="2"/>
               <w:jc w:val="center"/>
             </w:pPr>
@@ -1420,7 +1247,6 @@
           </w:tcPr>
           <w:p>
             <w:pPr>
-              <w:spacing w:after="0"/>
               <w:jc w:val="center"/>
             </w:pPr>
             <w:r>
@@ -1443,7 +1269,6 @@
           </w:tcPr>
           <w:p>
             <w:pPr>
-              <w:spacing w:after="0"/>
               <w:ind w:left="1"/>
               <w:jc w:val="center"/>
             </w:pPr>
@@ -1467,7 +1292,6 @@
           </w:tcPr>
           <w:p>
             <w:pPr>
-              <w:spacing w:after="0"/>
               <w:ind w:left="2"/>
             </w:pPr>
             <w:r>
@@ -1489,9 +1313,6 @@
             </w:tcBorders>
           </w:tcPr>
           <w:p>
-            <w:pPr>
-              <w:spacing w:after="0"/>
-            </w:pPr>
             <w:r>
               <w:rPr>
                 <w:sz w:val="21"/>
@@ -1517,7 +1338,6 @@
           </w:tcPr>
           <w:p>
             <w:pPr>
-              <w:spacing w:after="0"/>
               <w:ind w:left="2"/>
               <w:jc w:val="center"/>
             </w:pPr>
@@ -1541,7 +1361,6 @@
           </w:tcPr>
           <w:p>
             <w:pPr>
-              <w:spacing w:after="0"/>
               <w:jc w:val="center"/>
             </w:pPr>
             <w:r>
@@ -1564,7 +1383,6 @@
           </w:tcPr>
           <w:p>
             <w:pPr>
-              <w:spacing w:after="0"/>
               <w:ind w:left="1"/>
               <w:jc w:val="center"/>
             </w:pPr>
@@ -1588,7 +1406,6 @@
           </w:tcPr>
           <w:p>
             <w:pPr>
-              <w:spacing w:after="0"/>
               <w:ind w:left="2"/>
             </w:pPr>
             <w:r>
@@ -1610,9 +1427,6 @@
             </w:tcBorders>
           </w:tcPr>
           <w:p>
-            <w:pPr>
-              <w:spacing w:after="0"/>
-            </w:pPr>
             <w:r>
               <w:rPr>
                 <w:sz w:val="21"/>
@@ -1638,7 +1452,6 @@
           </w:tcPr>
           <w:p>
             <w:pPr>
-              <w:spacing w:after="0"/>
               <w:ind w:left="2"/>
               <w:jc w:val="center"/>
             </w:pPr>
@@ -1662,7 +1475,6 @@
           </w:tcPr>
           <w:p>
             <w:pPr>
-              <w:spacing w:after="0"/>
               <w:jc w:val="center"/>
             </w:pPr>
             <w:r>
@@ -1685,7 +1497,6 @@
           </w:tcPr>
           <w:p>
             <w:pPr>
-              <w:spacing w:after="0"/>
               <w:ind w:left="1"/>
               <w:jc w:val="center"/>
             </w:pPr>
@@ -1709,7 +1520,6 @@
           </w:tcPr>
           <w:p>
             <w:pPr>
-              <w:spacing w:after="0"/>
               <w:ind w:left="2"/>
             </w:pPr>
             <w:r>
@@ -1731,9 +1541,6 @@
             </w:tcBorders>
           </w:tcPr>
           <w:p>
-            <w:pPr>
-              <w:spacing w:after="0"/>
-            </w:pPr>
             <w:r>
               <w:rPr>
                 <w:sz w:val="21"/>
@@ -1759,7 +1566,6 @@
           </w:tcPr>
           <w:p>
             <w:pPr>
-              <w:spacing w:after="0"/>
               <w:ind w:left="2"/>
               <w:jc w:val="center"/>
             </w:pPr>
@@ -1783,7 +1589,6 @@
           </w:tcPr>
           <w:p>
             <w:pPr>
-              <w:spacing w:after="0"/>
               <w:jc w:val="center"/>
             </w:pPr>
             <w:r>
@@ -1806,7 +1611,6 @@
           </w:tcPr>
           <w:p>
             <w:pPr>
-              <w:spacing w:after="0"/>
               <w:ind w:left="1"/>
               <w:jc w:val="center"/>
             </w:pPr>
@@ -1830,7 +1634,6 @@
           </w:tcPr>
           <w:p>
             <w:pPr>
-              <w:spacing w:after="0"/>
               <w:ind w:left="2"/>
             </w:pPr>
             <w:r>
@@ -1852,9 +1655,6 @@
             </w:tcBorders>
           </w:tcPr>
           <w:p>
-            <w:pPr>
-              <w:spacing w:after="0"/>
-            </w:pPr>
             <w:r>
               <w:rPr>
                 <w:sz w:val="21"/>
@@ -1880,7 +1680,6 @@
           </w:tcPr>
           <w:p>
             <w:pPr>
-              <w:spacing w:after="0"/>
               <w:ind w:left="2"/>
               <w:jc w:val="center"/>
             </w:pPr>
@@ -1904,7 +1703,6 @@
           </w:tcPr>
           <w:p>
             <w:pPr>
-              <w:spacing w:after="0"/>
               <w:jc w:val="center"/>
             </w:pPr>
             <w:r>
@@ -1927,7 +1725,6 @@
           </w:tcPr>
           <w:p>
             <w:pPr>
-              <w:spacing w:after="0"/>
               <w:ind w:left="1"/>
               <w:jc w:val="center"/>
             </w:pPr>
@@ -1951,7 +1748,6 @@
           </w:tcPr>
           <w:p>
             <w:pPr>
-              <w:spacing w:after="0"/>
               <w:ind w:left="2"/>
             </w:pPr>
             <w:r>
@@ -1973,9 +1769,6 @@
             </w:tcBorders>
           </w:tcPr>
           <w:p>
-            <w:pPr>
-              <w:spacing w:after="0"/>
-            </w:pPr>
             <w:r>
               <w:rPr>
                 <w:sz w:val="21"/>
@@ -2001,7 +1794,6 @@
           </w:tcPr>
           <w:p>
             <w:pPr>
-              <w:spacing w:after="0"/>
               <w:ind w:left="2"/>
               <w:jc w:val="center"/>
             </w:pPr>
@@ -2009,7 +1801,6 @@
               <w:rPr>
                 <w:sz w:val="21"/>
               </w:rPr>
-              <w:lastRenderedPageBreak/>
               <w:t xml:space="preserve"> </w:t>
             </w:r>
           </w:p>
@@ -2026,7 +1817,6 @@
           </w:tcPr>
           <w:p>
             <w:pPr>
-              <w:spacing w:after="0"/>
               <w:jc w:val="center"/>
             </w:pPr>
             <w:r>
@@ -2049,7 +1839,6 @@
           </w:tcPr>
           <w:p>
             <w:pPr>
-              <w:spacing w:after="0"/>
               <w:ind w:left="1"/>
               <w:jc w:val="center"/>
             </w:pPr>
@@ -2073,7 +1862,6 @@
           </w:tcPr>
           <w:p>
             <w:pPr>
-              <w:spacing w:after="0"/>
               <w:ind w:left="2"/>
             </w:pPr>
             <w:r>
@@ -2095,9 +1883,6 @@
             </w:tcBorders>
           </w:tcPr>
           <w:p>
-            <w:pPr>
-              <w:spacing w:after="0"/>
-            </w:pPr>
             <w:r>
               <w:rPr>
                 <w:sz w:val="21"/>
@@ -2123,7 +1908,6 @@
           </w:tcPr>
           <w:p>
             <w:pPr>
-              <w:spacing w:after="0"/>
               <w:ind w:left="2"/>
               <w:jc w:val="center"/>
             </w:pPr>
@@ -2131,6 +1915,7 @@
               <w:rPr>
                 <w:sz w:val="21"/>
               </w:rPr>
+              <w:lastRenderedPageBreak/>
               <w:t xml:space="preserve"> </w:t>
             </w:r>
           </w:p>
@@ -2147,7 +1932,6 @@
           </w:tcPr>
           <w:p>
             <w:pPr>
-              <w:spacing w:after="0"/>
               <w:jc w:val="center"/>
             </w:pPr>
             <w:r>
@@ -2170,7 +1954,6 @@
           </w:tcPr>
           <w:p>
             <w:pPr>
-              <w:spacing w:after="0"/>
               <w:ind w:left="1"/>
               <w:jc w:val="center"/>
             </w:pPr>
@@ -2194,7 +1977,6 @@
           </w:tcPr>
           <w:p>
             <w:pPr>
-              <w:spacing w:after="0"/>
               <w:ind w:left="2"/>
             </w:pPr>
             <w:r>
@@ -2216,9 +1998,6 @@
             </w:tcBorders>
           </w:tcPr>
           <w:p>
-            <w:pPr>
-              <w:spacing w:after="0"/>
-            </w:pPr>
             <w:r>
               <w:rPr>
                 <w:sz w:val="21"/>
@@ -2244,7 +2023,6 @@
           </w:tcPr>
           <w:p>
             <w:pPr>
-              <w:spacing w:after="0"/>
               <w:ind w:left="2"/>
               <w:jc w:val="center"/>
             </w:pPr>
@@ -2268,7 +2046,6 @@
           </w:tcPr>
           <w:p>
             <w:pPr>
-              <w:spacing w:after="0"/>
               <w:jc w:val="center"/>
             </w:pPr>
             <w:r>
@@ -2291,7 +2068,6 @@
           </w:tcPr>
           <w:p>
             <w:pPr>
-              <w:spacing w:after="0"/>
               <w:ind w:left="1"/>
               <w:jc w:val="center"/>
             </w:pPr>
@@ -2315,7 +2091,6 @@
           </w:tcPr>
           <w:p>
             <w:pPr>
-              <w:spacing w:after="0"/>
               <w:ind w:left="2"/>
             </w:pPr>
             <w:r>
@@ -2337,9 +2112,6 @@
             </w:tcBorders>
           </w:tcPr>
           <w:p>
-            <w:pPr>
-              <w:spacing w:after="0"/>
-            </w:pPr>
             <w:r>
               <w:rPr>
                 <w:sz w:val="21"/>
@@ -2365,7 +2137,6 @@
           </w:tcPr>
           <w:p>
             <w:pPr>
-              <w:spacing w:after="0"/>
               <w:ind w:left="2"/>
               <w:jc w:val="center"/>
             </w:pPr>
@@ -2389,7 +2160,6 @@
           </w:tcPr>
           <w:p>
             <w:pPr>
-              <w:spacing w:after="0"/>
               <w:jc w:val="center"/>
             </w:pPr>
             <w:r>
@@ -2412,7 +2182,6 @@
           </w:tcPr>
           <w:p>
             <w:pPr>
-              <w:spacing w:after="0"/>
               <w:ind w:left="1"/>
               <w:jc w:val="center"/>
             </w:pPr>
@@ -2436,7 +2205,6 @@
           </w:tcPr>
           <w:p>
             <w:pPr>
-              <w:spacing w:after="0"/>
               <w:ind w:left="2"/>
             </w:pPr>
             <w:r>
@@ -2458,9 +2226,6 @@
             </w:tcBorders>
           </w:tcPr>
           <w:p>
-            <w:pPr>
-              <w:spacing w:after="0"/>
-            </w:pPr>
             <w:r>
               <w:rPr>
                 <w:sz w:val="21"/>
@@ -2486,7 +2251,6 @@
           </w:tcPr>
           <w:p>
             <w:pPr>
-              <w:spacing w:after="0"/>
               <w:ind w:left="2"/>
               <w:jc w:val="center"/>
             </w:pPr>
@@ -2510,7 +2274,6 @@
           </w:tcPr>
           <w:p>
             <w:pPr>
-              <w:spacing w:after="0"/>
               <w:jc w:val="center"/>
             </w:pPr>
             <w:r>
@@ -2533,7 +2296,6 @@
           </w:tcPr>
           <w:p>
             <w:pPr>
-              <w:spacing w:after="0"/>
               <w:ind w:left="1"/>
               <w:jc w:val="center"/>
             </w:pPr>
@@ -2557,7 +2319,6 @@
           </w:tcPr>
           <w:p>
             <w:pPr>
-              <w:spacing w:after="0"/>
               <w:ind w:left="2"/>
             </w:pPr>
             <w:r>
@@ -2579,9 +2340,6 @@
             </w:tcBorders>
           </w:tcPr>
           <w:p>
-            <w:pPr>
-              <w:spacing w:after="0"/>
-            </w:pPr>
             <w:r>
               <w:rPr>
                 <w:sz w:val="21"/>
@@ -2682,10 +2440,7 @@
         <w:ind w:left="-5"/>
       </w:pPr>
       <w:r>
-        <w:t>Log of GitHub Submissions</w:t>
-      </w:r>
-      <w:r>
-        <w:t xml:space="preserve"> </w:t>
+        <w:t xml:space="preserve">Log of GitHub Submissions </w:t>
       </w:r>
     </w:p>
     <w:p>
@@ -2721,15 +2476,14 @@
         <w:tblCellMar>
           <w:top w:w="53" w:type="dxa"/>
           <w:left w:w="108" w:type="dxa"/>
-          <w:bottom w:w="0" w:type="dxa"/>
           <w:right w:w="68" w:type="dxa"/>
         </w:tblCellMar>
         <w:tblLook w:val="04A0" w:firstRow="1" w:lastRow="0" w:firstColumn="1" w:lastColumn="0" w:noHBand="0" w:noVBand="1"/>
       </w:tblPr>
       <w:tblGrid>
-        <w:gridCol w:w="989"/>
-        <w:gridCol w:w="3543"/>
-        <w:gridCol w:w="4486"/>
+        <w:gridCol w:w="834"/>
+        <w:gridCol w:w="4971"/>
+        <w:gridCol w:w="3213"/>
       </w:tblGrid>
       <w:tr>
         <w:trPr>
@@ -2746,9 +2500,6 @@
             </w:tcBorders>
           </w:tcPr>
           <w:p>
-            <w:pPr>
-              <w:spacing w:after="0"/>
-            </w:pPr>
             <w:r>
               <w:rPr>
                 <w:b/>
@@ -2769,9 +2520,6 @@
             </w:tcBorders>
           </w:tcPr>
           <w:p>
-            <w:pPr>
-              <w:spacing w:after="0"/>
-            </w:pPr>
             <w:r>
               <w:rPr>
                 <w:b/>
@@ -2792,22 +2540,12 @@
             </w:tcBorders>
           </w:tcPr>
           <w:p>
-            <w:pPr>
-              <w:spacing w:after="0"/>
-            </w:pPr>
             <w:r>
               <w:rPr>
                 <w:b/>
                 <w:sz w:val="24"/>
               </w:rPr>
-              <w:t xml:space="preserve">Description of code and/or documentation </w:t>
-            </w:r>
-            <w:r>
-              <w:rPr>
-                <w:b/>
-                <w:sz w:val="24"/>
-              </w:rPr>
-              <w:t xml:space="preserve">submitted (what has been added since the previous version). </w:t>
+              <w:t xml:space="preserve">Description of code and/or documentation submitted (what has been added since the previous version). </w:t>
             </w:r>
           </w:p>
         </w:tc>
@@ -2827,14 +2565,17 @@
             </w:tcBorders>
           </w:tcPr>
           <w:p>
-            <w:pPr>
-              <w:spacing w:after="0"/>
-            </w:pPr>
-            <w:r>
-              <w:rPr>
-                <w:sz w:val="24"/>
-              </w:rPr>
-              <w:t xml:space="preserve"> </w:t>
+            <w:r>
+              <w:rPr>
+                <w:sz w:val="24"/>
+              </w:rPr>
+              <w:t xml:space="preserve"> </w:t>
+            </w:r>
+            <w:r>
+              <w:rPr>
+                <w:sz w:val="24"/>
+              </w:rPr>
+              <w:t>Jul 1</w:t>
             </w:r>
           </w:p>
         </w:tc>
@@ -2849,14 +2590,17 @@
             </w:tcBorders>
           </w:tcPr>
           <w:p>
-            <w:pPr>
-              <w:spacing w:after="0"/>
-            </w:pPr>
-            <w:r>
-              <w:rPr>
-                <w:sz w:val="24"/>
-              </w:rPr>
-              <w:t xml:space="preserve"> </w:t>
+            <w:r>
+              <w:rPr>
+                <w:sz w:val="24"/>
+              </w:rPr>
+              <w:t xml:space="preserve"> </w:t>
+            </w:r>
+            <w:r>
+              <w:rPr>
+                <w:sz w:val="24"/>
+              </w:rPr>
+              <w:t>a06387a854deabb9e7a289202fa9a927e8e83d47</w:t>
             </w:r>
           </w:p>
         </w:tc>
@@ -2871,14 +2615,17 @@
             </w:tcBorders>
           </w:tcPr>
           <w:p>
-            <w:pPr>
-              <w:spacing w:after="0"/>
-            </w:pPr>
-            <w:r>
-              <w:rPr>
-                <w:sz w:val="24"/>
-              </w:rPr>
-              <w:t xml:space="preserve"> </w:t>
+            <w:r>
+              <w:rPr>
+                <w:sz w:val="24"/>
+              </w:rPr>
+              <w:t xml:space="preserve"> </w:t>
+            </w:r>
+            <w:r>
+              <w:rPr>
+                <w:sz w:val="24"/>
+              </w:rPr>
+              <w:t>Initial code with the data exploration</w:t>
             </w:r>
           </w:p>
         </w:tc>
@@ -2898,14 +2645,17 @@
             </w:tcBorders>
           </w:tcPr>
           <w:p>
-            <w:pPr>
-              <w:spacing w:after="0"/>
-            </w:pPr>
-            <w:r>
-              <w:rPr>
-                <w:sz w:val="24"/>
-              </w:rPr>
-              <w:t xml:space="preserve"> </w:t>
+            <w:r>
+              <w:rPr>
+                <w:sz w:val="24"/>
+              </w:rPr>
+              <w:t xml:space="preserve"> </w:t>
+            </w:r>
+            <w:r>
+              <w:rPr>
+                <w:sz w:val="24"/>
+              </w:rPr>
+              <w:t>Jul 1</w:t>
             </w:r>
           </w:p>
         </w:tc>
@@ -2920,14 +2670,17 @@
             </w:tcBorders>
           </w:tcPr>
           <w:p>
-            <w:pPr>
-              <w:spacing w:after="0"/>
-            </w:pPr>
-            <w:r>
-              <w:rPr>
-                <w:sz w:val="24"/>
-              </w:rPr>
-              <w:t xml:space="preserve"> </w:t>
+            <w:r>
+              <w:rPr>
+                <w:sz w:val="24"/>
+              </w:rPr>
+              <w:t xml:space="preserve"> </w:t>
+            </w:r>
+            <w:r>
+              <w:rPr>
+                <w:sz w:val="24"/>
+              </w:rPr>
+              <w:t>1b13bc2e5c56953c27456a7a48ee8bb19d7a6c97</w:t>
             </w:r>
           </w:p>
         </w:tc>
@@ -2942,14 +2695,17 @@
             </w:tcBorders>
           </w:tcPr>
           <w:p>
-            <w:pPr>
-              <w:spacing w:after="0"/>
-            </w:pPr>
-            <w:r>
-              <w:rPr>
-                <w:sz w:val="24"/>
-              </w:rPr>
-              <w:t xml:space="preserve"> </w:t>
+            <w:r>
+              <w:rPr>
+                <w:sz w:val="24"/>
+              </w:rPr>
+              <w:t xml:space="preserve"> </w:t>
+            </w:r>
+            <w:r>
+              <w:rPr>
+                <w:sz w:val="24"/>
+              </w:rPr>
+              <w:t>Code with data pre processing</w:t>
             </w:r>
           </w:p>
         </w:tc>
@@ -2969,14 +2725,17 @@
             </w:tcBorders>
           </w:tcPr>
           <w:p>
-            <w:pPr>
-              <w:spacing w:after="0"/>
-            </w:pPr>
-            <w:r>
-              <w:rPr>
-                <w:sz w:val="24"/>
-              </w:rPr>
-              <w:t xml:space="preserve"> </w:t>
+            <w:r>
+              <w:rPr>
+                <w:sz w:val="24"/>
+              </w:rPr>
+              <w:t xml:space="preserve"> </w:t>
+            </w:r>
+            <w:r>
+              <w:rPr>
+                <w:sz w:val="24"/>
+              </w:rPr>
+              <w:t>Aug 5</w:t>
             </w:r>
           </w:p>
         </w:tc>
@@ -2991,14 +2750,17 @@
             </w:tcBorders>
           </w:tcPr>
           <w:p>
-            <w:pPr>
-              <w:spacing w:after="0"/>
-            </w:pPr>
-            <w:r>
-              <w:rPr>
-                <w:sz w:val="24"/>
-              </w:rPr>
-              <w:t xml:space="preserve"> </w:t>
+            <w:r>
+              <w:rPr>
+                <w:sz w:val="24"/>
+              </w:rPr>
+              <w:t xml:space="preserve"> </w:t>
+            </w:r>
+            <w:r>
+              <w:rPr>
+                <w:sz w:val="24"/>
+              </w:rPr>
+              <w:t>e8e7894ffedbfda05aa2744541740701ddaa8d19</w:t>
             </w:r>
           </w:p>
         </w:tc>
@@ -3013,14 +2775,17 @@
             </w:tcBorders>
           </w:tcPr>
           <w:p>
-            <w:pPr>
-              <w:spacing w:after="0"/>
-            </w:pPr>
-            <w:r>
-              <w:rPr>
-                <w:sz w:val="24"/>
-              </w:rPr>
-              <w:t xml:space="preserve"> </w:t>
+            <w:r>
+              <w:rPr>
+                <w:sz w:val="24"/>
+              </w:rPr>
+              <w:t xml:space="preserve"> </w:t>
+            </w:r>
+            <w:r>
+              <w:rPr>
+                <w:sz w:val="24"/>
+              </w:rPr>
+              <w:t>Code with model building</w:t>
             </w:r>
           </w:p>
         </w:tc>
@@ -3040,14 +2805,17 @@
             </w:tcBorders>
           </w:tcPr>
           <w:p>
-            <w:pPr>
-              <w:spacing w:after="0"/>
-            </w:pPr>
-            <w:r>
-              <w:rPr>
-                <w:sz w:val="24"/>
-              </w:rPr>
-              <w:t xml:space="preserve"> </w:t>
+            <w:r>
+              <w:rPr>
+                <w:sz w:val="24"/>
+              </w:rPr>
+              <w:t xml:space="preserve"> </w:t>
+            </w:r>
+            <w:r>
+              <w:rPr>
+                <w:sz w:val="24"/>
+              </w:rPr>
+              <w:t>Aug 27</w:t>
             </w:r>
           </w:p>
         </w:tc>
@@ -3062,14 +2830,17 @@
             </w:tcBorders>
           </w:tcPr>
           <w:p>
-            <w:pPr>
-              <w:spacing w:after="0"/>
-            </w:pPr>
-            <w:r>
-              <w:rPr>
-                <w:sz w:val="24"/>
-              </w:rPr>
-              <w:t xml:space="preserve"> </w:t>
+            <w:r>
+              <w:rPr>
+                <w:sz w:val="24"/>
+              </w:rPr>
+              <w:t xml:space="preserve"> </w:t>
+            </w:r>
+            <w:r>
+              <w:rPr>
+                <w:sz w:val="24"/>
+              </w:rPr>
+              <w:t>1ad379271b72c24a9a1fe7b855d3856b50b6a925</w:t>
             </w:r>
           </w:p>
         </w:tc>
@@ -3084,14 +2855,17 @@
             </w:tcBorders>
           </w:tcPr>
           <w:p>
-            <w:pPr>
-              <w:spacing w:after="0"/>
-            </w:pPr>
-            <w:r>
-              <w:rPr>
-                <w:sz w:val="24"/>
-              </w:rPr>
-              <w:t xml:space="preserve"> </w:t>
+            <w:r>
+              <w:rPr>
+                <w:sz w:val="24"/>
+              </w:rPr>
+              <w:t xml:space="preserve"> </w:t>
+            </w:r>
+            <w:r>
+              <w:rPr>
+                <w:sz w:val="24"/>
+              </w:rPr>
+              <w:t>Code with model testing and model tuning</w:t>
             </w:r>
           </w:p>
         </w:tc>
@@ -3111,14 +2885,17 @@
             </w:tcBorders>
           </w:tcPr>
           <w:p>
-            <w:pPr>
-              <w:spacing w:after="0"/>
-            </w:pPr>
-            <w:r>
-              <w:rPr>
-                <w:sz w:val="24"/>
-              </w:rPr>
-              <w:t xml:space="preserve"> </w:t>
+            <w:r>
+              <w:rPr>
+                <w:sz w:val="24"/>
+              </w:rPr>
+              <w:t xml:space="preserve"> </w:t>
+            </w:r>
+            <w:r>
+              <w:rPr>
+                <w:sz w:val="24"/>
+              </w:rPr>
+              <w:t>Aug 27</w:t>
             </w:r>
           </w:p>
         </w:tc>
@@ -3133,14 +2910,17 @@
             </w:tcBorders>
           </w:tcPr>
           <w:p>
-            <w:pPr>
-              <w:spacing w:after="0"/>
-            </w:pPr>
-            <w:r>
-              <w:rPr>
-                <w:sz w:val="24"/>
-              </w:rPr>
-              <w:t xml:space="preserve"> </w:t>
+            <w:r>
+              <w:rPr>
+                <w:sz w:val="24"/>
+              </w:rPr>
+              <w:t xml:space="preserve"> </w:t>
+            </w:r>
+            <w:r>
+              <w:rPr>
+                <w:sz w:val="24"/>
+              </w:rPr>
+              <w:t>6869a1e27b903fb1ca61b6322c616b6029d3b464</w:t>
             </w:r>
           </w:p>
         </w:tc>
@@ -3155,14 +2935,17 @@
             </w:tcBorders>
           </w:tcPr>
           <w:p>
-            <w:pPr>
-              <w:spacing w:after="0"/>
-            </w:pPr>
-            <w:r>
-              <w:rPr>
-                <w:sz w:val="24"/>
-              </w:rPr>
-              <w:t xml:space="preserve"> </w:t>
+            <w:r>
+              <w:rPr>
+                <w:sz w:val="24"/>
+              </w:rPr>
+              <w:t xml:space="preserve"> </w:t>
+            </w:r>
+            <w:r>
+              <w:rPr>
+                <w:sz w:val="24"/>
+              </w:rPr>
+              <w:t>Streamlit application building</w:t>
             </w:r>
           </w:p>
         </w:tc>
@@ -3182,14 +2965,17 @@
             </w:tcBorders>
           </w:tcPr>
           <w:p>
-            <w:pPr>
-              <w:spacing w:after="0"/>
-            </w:pPr>
-            <w:r>
-              <w:rPr>
-                <w:sz w:val="24"/>
-              </w:rPr>
-              <w:t xml:space="preserve"> </w:t>
+            <w:r>
+              <w:rPr>
+                <w:sz w:val="24"/>
+              </w:rPr>
+              <w:t xml:space="preserve"> </w:t>
+            </w:r>
+            <w:r>
+              <w:rPr>
+                <w:sz w:val="24"/>
+              </w:rPr>
+              <w:t>Aug 27</w:t>
             </w:r>
           </w:p>
         </w:tc>
@@ -3204,14 +2990,17 @@
             </w:tcBorders>
           </w:tcPr>
           <w:p>
-            <w:pPr>
-              <w:spacing w:after="0"/>
-            </w:pPr>
-            <w:r>
-              <w:rPr>
-                <w:sz w:val="24"/>
-              </w:rPr>
-              <w:t xml:space="preserve"> </w:t>
+            <w:r>
+              <w:rPr>
+                <w:sz w:val="24"/>
+              </w:rPr>
+              <w:t xml:space="preserve"> </w:t>
+            </w:r>
+            <w:r>
+              <w:rPr>
+                <w:sz w:val="24"/>
+              </w:rPr>
+              <w:t>94be2683f28d8abeacc2058e944c99382bebd51d</w:t>
             </w:r>
           </w:p>
         </w:tc>
@@ -3226,14 +3015,17 @@
             </w:tcBorders>
           </w:tcPr>
           <w:p>
-            <w:pPr>
-              <w:spacing w:after="0"/>
-            </w:pPr>
-            <w:r>
-              <w:rPr>
-                <w:sz w:val="24"/>
-              </w:rPr>
-              <w:t xml:space="preserve"> </w:t>
+            <w:r>
+              <w:rPr>
+                <w:sz w:val="24"/>
+              </w:rPr>
+              <w:t xml:space="preserve"> </w:t>
+            </w:r>
+            <w:r>
+              <w:rPr>
+                <w:sz w:val="24"/>
+              </w:rPr>
+              <w:t>Streamlit application testing</w:t>
             </w:r>
           </w:p>
         </w:tc>
@@ -3253,14 +3045,17 @@
             </w:tcBorders>
           </w:tcPr>
           <w:p>
-            <w:pPr>
-              <w:spacing w:after="0"/>
-            </w:pPr>
-            <w:r>
-              <w:rPr>
-                <w:sz w:val="24"/>
-              </w:rPr>
-              <w:t xml:space="preserve"> </w:t>
+            <w:r>
+              <w:rPr>
+                <w:sz w:val="24"/>
+              </w:rPr>
+              <w:t xml:space="preserve"> </w:t>
+            </w:r>
+            <w:r>
+              <w:rPr>
+                <w:sz w:val="24"/>
+              </w:rPr>
+              <w:t xml:space="preserve">Aug 28 </w:t>
             </w:r>
           </w:p>
         </w:tc>
@@ -3275,14 +3070,17 @@
             </w:tcBorders>
           </w:tcPr>
           <w:p>
-            <w:pPr>
-              <w:spacing w:after="0"/>
-            </w:pPr>
-            <w:r>
-              <w:rPr>
-                <w:sz w:val="24"/>
-              </w:rPr>
-              <w:t xml:space="preserve"> </w:t>
+            <w:r>
+              <w:rPr>
+                <w:sz w:val="24"/>
+              </w:rPr>
+              <w:t xml:space="preserve"> </w:t>
+            </w:r>
+            <w:r>
+              <w:rPr>
+                <w:sz w:val="24"/>
+              </w:rPr>
+              <w:t>3d1eb1fe17dda7545afb65433f0e5c4f2359ec67</w:t>
             </w:r>
           </w:p>
         </w:tc>
@@ -3297,14 +3095,17 @@
             </w:tcBorders>
           </w:tcPr>
           <w:p>
-            <w:pPr>
-              <w:spacing w:after="0"/>
-            </w:pPr>
-            <w:r>
-              <w:rPr>
-                <w:sz w:val="24"/>
-              </w:rPr>
-              <w:t xml:space="preserve"> </w:t>
+            <w:r>
+              <w:rPr>
+                <w:sz w:val="24"/>
+              </w:rPr>
+              <w:t xml:space="preserve"> </w:t>
+            </w:r>
+            <w:r>
+              <w:rPr>
+                <w:sz w:val="24"/>
+              </w:rPr>
+              <w:t>Final changes to run code on the local machine</w:t>
             </w:r>
           </w:p>
         </w:tc>
@@ -3324,9 +3125,6 @@
             </w:tcBorders>
           </w:tcPr>
           <w:p>
-            <w:pPr>
-              <w:spacing w:after="0"/>
-            </w:pPr>
             <w:r>
               <w:rPr>
                 <w:sz w:val="24"/>
@@ -3346,9 +3144,6 @@
             </w:tcBorders>
           </w:tcPr>
           <w:p>
-            <w:pPr>
-              <w:spacing w:after="0"/>
-            </w:pPr>
             <w:r>
               <w:rPr>
                 <w:sz w:val="24"/>
@@ -3368,9 +3163,6 @@
             </w:tcBorders>
           </w:tcPr>
           <w:p>
-            <w:pPr>
-              <w:spacing w:after="0"/>
-            </w:pPr>
             <w:r>
               <w:rPr>
                 <w:sz w:val="24"/>
@@ -3395,9 +3187,6 @@
             </w:tcBorders>
           </w:tcPr>
           <w:p>
-            <w:pPr>
-              <w:spacing w:after="0"/>
-            </w:pPr>
             <w:r>
               <w:rPr>
                 <w:sz w:val="24"/>
@@ -3417,9 +3206,6 @@
             </w:tcBorders>
           </w:tcPr>
           <w:p>
-            <w:pPr>
-              <w:spacing w:after="0"/>
-            </w:pPr>
             <w:r>
               <w:rPr>
                 <w:sz w:val="24"/>
@@ -3439,9 +3225,6 @@
             </w:tcBorders>
           </w:tcPr>
           <w:p>
-            <w:pPr>
-              <w:spacing w:after="0"/>
-            </w:pPr>
             <w:r>
               <w:rPr>
                 <w:sz w:val="24"/>
@@ -3476,7 +3259,7 @@
 </file>
 
 <file path=word/endnotes.xml><?xml version="1.0" encoding="utf-8"?>
-<w:endnotes xmlns:wpc="http://schemas.microsoft.com/office/word/2010/wordprocessingCanvas" xmlns:cx="http://schemas.microsoft.com/office/drawing/2014/chartex" xmlns:cx1="http://schemas.microsoft.com/office/drawing/2015/9/8/chartex" xmlns:cx2="http://schemas.microsoft.com/office/drawing/2015/10/21/chartex" xmlns:cx3="http://schemas.microsoft.com/office/drawing/2016/5/9/chartex" xmlns:cx4="http://schemas.microsoft.com/office/drawing/2016/5/10/chartex" xmlns:cx5="http://schemas.microsoft.com/office/drawing/2016/5/11/chartex" xmlns:cx6="http://schemas.microsoft.com/office/drawing/2016/5/12/chartex" xmlns:cx7="http://schemas.microsoft.com/office/drawing/2016/5/13/chartex" xmlns:cx8="http://schemas.microsoft.com/office/drawing/2016/5/14/chartex" xmlns:mc="http://schemas.openxmlformats.org/markup-compatibility/2006" xmlns:aink="http://schemas.microsoft.com/office/drawing/2016/ink" xmlns:am3d="http://schemas.microsoft.com/office/drawing/2017/model3d" xmlns:o="urn:schemas-microsoft-com:office:office" xmlns:r="http://schemas.openxmlformats.org/officeDocument/2006/relationships" xmlns:m="http://schemas.openxmlformats.org/officeDocument/2006/math" xmlns:v="urn:schemas-microsoft-com:vml" xmlns:wp14="http://schemas.microsoft.com/office/word/2010/wordprocessingDrawing" xmlns:wp="http://schemas.openxmlformats.org/drawingml/2006/wordprocessingDrawing" xmlns:w10="urn:schemas-microsoft-com:office:word" xmlns:w="http://schemas.openxmlformats.org/wordprocessingml/2006/main" xmlns:w14="http://schemas.microsoft.com/office/word/2010/wordml" xmlns:w15="http://schemas.microsoft.com/office/word/2012/wordml" xmlns:w16cex="http://schemas.microsoft.com/office/word/2018/wordml/cex" xmlns:w16cid="http://schemas.microsoft.com/office/word/2016/wordml/cid" xmlns:w16="http://schemas.microsoft.com/office/word/2018/wordml" xmlns:w16se="http://schemas.microsoft.com/office/word/2015/wordml/symex" xmlns:wpg="http://schemas.microsoft.com/office/word/2010/wordprocessingGroup" xmlns:wpi="http://schemas.microsoft.com/office/word/2010/wordprocessingInk" xmlns:wne="http://schemas.microsoft.com/office/word/2006/wordml" xmlns:wps="http://schemas.microsoft.com/office/word/2010/wordprocessingShape" mc:Ignorable="w14 w15 w16se w16cid w16 w16cex wp14">
+<w:endnotes xmlns:wpc="http://schemas.microsoft.com/office/word/2010/wordprocessingCanvas" xmlns:cx="http://schemas.microsoft.com/office/drawing/2014/chartex" xmlns:cx1="http://schemas.microsoft.com/office/drawing/2015/9/8/chartex" xmlns:cx2="http://schemas.microsoft.com/office/drawing/2015/10/21/chartex" xmlns:cx3="http://schemas.microsoft.com/office/drawing/2016/5/9/chartex" xmlns:cx4="http://schemas.microsoft.com/office/drawing/2016/5/10/chartex" xmlns:cx5="http://schemas.microsoft.com/office/drawing/2016/5/11/chartex" xmlns:cx6="http://schemas.microsoft.com/office/drawing/2016/5/12/chartex" xmlns:cx7="http://schemas.microsoft.com/office/drawing/2016/5/13/chartex" xmlns:cx8="http://schemas.microsoft.com/office/drawing/2016/5/14/chartex" xmlns:mc="http://schemas.openxmlformats.org/markup-compatibility/2006" xmlns:aink="http://schemas.microsoft.com/office/drawing/2016/ink" xmlns:am3d="http://schemas.microsoft.com/office/drawing/2017/model3d" xmlns:o="urn:schemas-microsoft-com:office:office" xmlns:oel="http://schemas.microsoft.com/office/2019/extlst" xmlns:r="http://schemas.openxmlformats.org/officeDocument/2006/relationships" xmlns:m="http://schemas.openxmlformats.org/officeDocument/2006/math" xmlns:v="urn:schemas-microsoft-com:vml" xmlns:wp14="http://schemas.microsoft.com/office/word/2010/wordprocessingDrawing" xmlns:wp="http://schemas.openxmlformats.org/drawingml/2006/wordprocessingDrawing" xmlns:w10="urn:schemas-microsoft-com:office:word" xmlns:w="http://schemas.openxmlformats.org/wordprocessingml/2006/main" xmlns:w14="http://schemas.microsoft.com/office/word/2010/wordml" xmlns:w15="http://schemas.microsoft.com/office/word/2012/wordml" xmlns:w16cex="http://schemas.microsoft.com/office/word/2018/wordml/cex" xmlns:w16cid="http://schemas.microsoft.com/office/word/2016/wordml/cid" xmlns:w16="http://schemas.microsoft.com/office/word/2018/wordml" xmlns:w16du="http://schemas.microsoft.com/office/word/2023/wordml/word16du" xmlns:w16sdtdh="http://schemas.microsoft.com/office/word/2020/wordml/sdtdatahash" xmlns:w16se="http://schemas.microsoft.com/office/word/2015/wordml/symex" xmlns:wpg="http://schemas.microsoft.com/office/word/2010/wordprocessingGroup" xmlns:wpi="http://schemas.microsoft.com/office/word/2010/wordprocessingInk" xmlns:wne="http://schemas.microsoft.com/office/word/2006/wordml" xmlns:wps="http://schemas.microsoft.com/office/word/2010/wordprocessingShape" mc:Ignorable="w14 w15 w16se w16cid w16 w16cex w16sdtdh w16du wp14">
   <w:endnote w:type="separator" w:id="-1">
     <w:p>
       <w:pPr>
@@ -3501,7 +3284,7 @@
 </file>
 
 <file path=word/footer1.xml><?xml version="1.0" encoding="utf-8"?>
-<w:ftr xmlns:wpc="http://schemas.microsoft.com/office/word/2010/wordprocessingCanvas" xmlns:cx="http://schemas.microsoft.com/office/drawing/2014/chartex" xmlns:cx1="http://schemas.microsoft.com/office/drawing/2015/9/8/chartex" xmlns:cx2="http://schemas.microsoft.com/office/drawing/2015/10/21/chartex" xmlns:cx3="http://schemas.microsoft.com/office/drawing/2016/5/9/chartex" xmlns:cx4="http://schemas.microsoft.com/office/drawing/2016/5/10/chartex" xmlns:cx5="http://schemas.microsoft.com/office/drawing/2016/5/11/chartex" xmlns:cx6="http://schemas.microsoft.com/office/drawing/2016/5/12/chartex" xmlns:cx7="http://schemas.microsoft.com/office/drawing/2016/5/13/chartex" xmlns:cx8="http://schemas.microsoft.com/office/drawing/2016/5/14/chartex" xmlns:mc="http://schemas.openxmlformats.org/markup-compatibility/2006" xmlns:aink="http://schemas.microsoft.com/office/drawing/2016/ink" xmlns:am3d="http://schemas.microsoft.com/office/drawing/2017/model3d" xmlns:o="urn:schemas-microsoft-com:office:office" xmlns:r="http://schemas.openxmlformats.org/officeDocument/2006/relationships" xmlns:m="http://schemas.openxmlformats.org/officeDocument/2006/math" xmlns:v="urn:schemas-microsoft-com:vml" xmlns:wp14="http://schemas.microsoft.com/office/word/2010/wordprocessingDrawing" xmlns:wp="http://schemas.openxmlformats.org/drawingml/2006/wordprocessingDrawing" xmlns:w10="urn:schemas-microsoft-com:office:word" xmlns:w="http://schemas.openxmlformats.org/wordprocessingml/2006/main" xmlns:w14="http://schemas.microsoft.com/office/word/2010/wordml" xmlns:w15="http://schemas.microsoft.com/office/word/2012/wordml" xmlns:w16cex="http://schemas.microsoft.com/office/word/2018/wordml/cex" xmlns:w16cid="http://schemas.microsoft.com/office/word/2016/wordml/cid" xmlns:w16="http://schemas.microsoft.com/office/word/2018/wordml" xmlns:w16se="http://schemas.microsoft.com/office/word/2015/wordml/symex" xmlns:wpg="http://schemas.microsoft.com/office/word/2010/wordprocessingGroup" xmlns:wpi="http://schemas.microsoft.com/office/word/2010/wordprocessingInk" xmlns:wne="http://schemas.microsoft.com/office/word/2006/wordml" xmlns:wps="http://schemas.microsoft.com/office/word/2010/wordprocessingShape" mc:Ignorable="w14 w15 w16se w16cid w16 w16cex wp14">
+<w:ftr xmlns:wpc="http://schemas.microsoft.com/office/word/2010/wordprocessingCanvas" xmlns:cx="http://schemas.microsoft.com/office/drawing/2014/chartex" xmlns:cx1="http://schemas.microsoft.com/office/drawing/2015/9/8/chartex" xmlns:cx2="http://schemas.microsoft.com/office/drawing/2015/10/21/chartex" xmlns:cx3="http://schemas.microsoft.com/office/drawing/2016/5/9/chartex" xmlns:cx4="http://schemas.microsoft.com/office/drawing/2016/5/10/chartex" xmlns:cx5="http://schemas.microsoft.com/office/drawing/2016/5/11/chartex" xmlns:cx6="http://schemas.microsoft.com/office/drawing/2016/5/12/chartex" xmlns:cx7="http://schemas.microsoft.com/office/drawing/2016/5/13/chartex" xmlns:cx8="http://schemas.microsoft.com/office/drawing/2016/5/14/chartex" xmlns:mc="http://schemas.openxmlformats.org/markup-compatibility/2006" xmlns:aink="http://schemas.microsoft.com/office/drawing/2016/ink" xmlns:am3d="http://schemas.microsoft.com/office/drawing/2017/model3d" xmlns:o="urn:schemas-microsoft-com:office:office" xmlns:oel="http://schemas.microsoft.com/office/2019/extlst" xmlns:r="http://schemas.openxmlformats.org/officeDocument/2006/relationships" xmlns:m="http://schemas.openxmlformats.org/officeDocument/2006/math" xmlns:v="urn:schemas-microsoft-com:vml" xmlns:wp14="http://schemas.microsoft.com/office/word/2010/wordprocessingDrawing" xmlns:wp="http://schemas.openxmlformats.org/drawingml/2006/wordprocessingDrawing" xmlns:w10="urn:schemas-microsoft-com:office:word" xmlns:w="http://schemas.openxmlformats.org/wordprocessingml/2006/main" xmlns:w14="http://schemas.microsoft.com/office/word/2010/wordml" xmlns:w15="http://schemas.microsoft.com/office/word/2012/wordml" xmlns:w16cex="http://schemas.microsoft.com/office/word/2018/wordml/cex" xmlns:w16cid="http://schemas.microsoft.com/office/word/2016/wordml/cid" xmlns:w16="http://schemas.microsoft.com/office/word/2018/wordml" xmlns:w16du="http://schemas.microsoft.com/office/word/2023/wordml/word16du" xmlns:w16sdtdh="http://schemas.microsoft.com/office/word/2020/wordml/sdtdatahash" xmlns:w16se="http://schemas.microsoft.com/office/word/2015/wordml/symex" xmlns:wpg="http://schemas.microsoft.com/office/word/2010/wordprocessingGroup" xmlns:wpi="http://schemas.microsoft.com/office/word/2010/wordprocessingInk" xmlns:wne="http://schemas.microsoft.com/office/word/2006/wordml" xmlns:wps="http://schemas.microsoft.com/office/word/2010/wordprocessingShape" mc:Ignorable="w14 w15 w16se w16cid w16 w16cex w16sdtdh w16du wp14">
   <w:p>
     <w:pPr>
       <w:tabs>
@@ -3554,7 +3337,7 @@
 </file>
 
 <file path=word/footer2.xml><?xml version="1.0" encoding="utf-8"?>
-<w:ftr xmlns:wpc="http://schemas.microsoft.com/office/word/2010/wordprocessingCanvas" xmlns:cx="http://schemas.microsoft.com/office/drawing/2014/chartex" xmlns:cx1="http://schemas.microsoft.com/office/drawing/2015/9/8/chartex" xmlns:cx2="http://schemas.microsoft.com/office/drawing/2015/10/21/chartex" xmlns:cx3="http://schemas.microsoft.com/office/drawing/2016/5/9/chartex" xmlns:cx4="http://schemas.microsoft.com/office/drawing/2016/5/10/chartex" xmlns:cx5="http://schemas.microsoft.com/office/drawing/2016/5/11/chartex" xmlns:cx6="http://schemas.microsoft.com/office/drawing/2016/5/12/chartex" xmlns:cx7="http://schemas.microsoft.com/office/drawing/2016/5/13/chartex" xmlns:cx8="http://schemas.microsoft.com/office/drawing/2016/5/14/chartex" xmlns:mc="http://schemas.openxmlformats.org/markup-compatibility/2006" xmlns:aink="http://schemas.microsoft.com/office/drawing/2016/ink" xmlns:am3d="http://schemas.microsoft.com/office/drawing/2017/model3d" xmlns:o="urn:schemas-microsoft-com:office:office" xmlns:r="http://schemas.openxmlformats.org/officeDocument/2006/relationships" xmlns:m="http://schemas.openxmlformats.org/officeDocument/2006/math" xmlns:v="urn:schemas-microsoft-com:vml" xmlns:wp14="http://schemas.microsoft.com/office/word/2010/wordprocessingDrawing" xmlns:wp="http://schemas.openxmlformats.org/drawingml/2006/wordprocessingDrawing" xmlns:w10="urn:schemas-microsoft-com:office:word" xmlns:w="http://schemas.openxmlformats.org/wordprocessingml/2006/main" xmlns:w14="http://schemas.microsoft.com/office/word/2010/wordml" xmlns:w15="http://schemas.microsoft.com/office/word/2012/wordml" xmlns:w16cex="http://schemas.microsoft.com/office/word/2018/wordml/cex" xmlns:w16cid="http://schemas.microsoft.com/office/word/2016/wordml/cid" xmlns:w16="http://schemas.microsoft.com/office/word/2018/wordml" xmlns:w16se="http://schemas.microsoft.com/office/word/2015/wordml/symex" xmlns:wpg="http://schemas.microsoft.com/office/word/2010/wordprocessingGroup" xmlns:wpi="http://schemas.microsoft.com/office/word/2010/wordprocessingInk" xmlns:wne="http://schemas.microsoft.com/office/word/2006/wordml" xmlns:wps="http://schemas.microsoft.com/office/word/2010/wordprocessingShape" mc:Ignorable="w14 w15 w16se w16cid w16 w16cex wp14">
+<w:ftr xmlns:wpc="http://schemas.microsoft.com/office/word/2010/wordprocessingCanvas" xmlns:cx="http://schemas.microsoft.com/office/drawing/2014/chartex" xmlns:cx1="http://schemas.microsoft.com/office/drawing/2015/9/8/chartex" xmlns:cx2="http://schemas.microsoft.com/office/drawing/2015/10/21/chartex" xmlns:cx3="http://schemas.microsoft.com/office/drawing/2016/5/9/chartex" xmlns:cx4="http://schemas.microsoft.com/office/drawing/2016/5/10/chartex" xmlns:cx5="http://schemas.microsoft.com/office/drawing/2016/5/11/chartex" xmlns:cx6="http://schemas.microsoft.com/office/drawing/2016/5/12/chartex" xmlns:cx7="http://schemas.microsoft.com/office/drawing/2016/5/13/chartex" xmlns:cx8="http://schemas.microsoft.com/office/drawing/2016/5/14/chartex" xmlns:mc="http://schemas.openxmlformats.org/markup-compatibility/2006" xmlns:aink="http://schemas.microsoft.com/office/drawing/2016/ink" xmlns:am3d="http://schemas.microsoft.com/office/drawing/2017/model3d" xmlns:o="urn:schemas-microsoft-com:office:office" xmlns:oel="http://schemas.microsoft.com/office/2019/extlst" xmlns:r="http://schemas.openxmlformats.org/officeDocument/2006/relationships" xmlns:m="http://schemas.openxmlformats.org/officeDocument/2006/math" xmlns:v="urn:schemas-microsoft-com:vml" xmlns:wp14="http://schemas.microsoft.com/office/word/2010/wordprocessingDrawing" xmlns:wp="http://schemas.openxmlformats.org/drawingml/2006/wordprocessingDrawing" xmlns:w10="urn:schemas-microsoft-com:office:word" xmlns:w="http://schemas.openxmlformats.org/wordprocessingml/2006/main" xmlns:w14="http://schemas.microsoft.com/office/word/2010/wordml" xmlns:w15="http://schemas.microsoft.com/office/word/2012/wordml" xmlns:w16cex="http://schemas.microsoft.com/office/word/2018/wordml/cex" xmlns:w16cid="http://schemas.microsoft.com/office/word/2016/wordml/cid" xmlns:w16="http://schemas.microsoft.com/office/word/2018/wordml" xmlns:w16du="http://schemas.microsoft.com/office/word/2023/wordml/word16du" xmlns:w16sdtdh="http://schemas.microsoft.com/office/word/2020/wordml/sdtdatahash" xmlns:w16se="http://schemas.microsoft.com/office/word/2015/wordml/symex" xmlns:wpg="http://schemas.microsoft.com/office/word/2010/wordprocessingGroup" xmlns:wpi="http://schemas.microsoft.com/office/word/2010/wordprocessingInk" xmlns:wne="http://schemas.microsoft.com/office/word/2006/wordml" xmlns:wps="http://schemas.microsoft.com/office/word/2010/wordprocessingShape" mc:Ignorable="w14 w15 w16se w16cid w16 w16cex w16sdtdh w16du wp14">
   <w:p>
     <w:pPr>
       <w:tabs>
@@ -3607,7 +3390,7 @@
 </file>
 
 <file path=word/footer3.xml><?xml version="1.0" encoding="utf-8"?>
-<w:ftr xmlns:wpc="http://schemas.microsoft.com/office/word/2010/wordprocessingCanvas" xmlns:cx="http://schemas.microsoft.com/office/drawing/2014/chartex" xmlns:cx1="http://schemas.microsoft.com/office/drawing/2015/9/8/chartex" xmlns:cx2="http://schemas.microsoft.com/office/drawing/2015/10/21/chartex" xmlns:cx3="http://schemas.microsoft.com/office/drawing/2016/5/9/chartex" xmlns:cx4="http://schemas.microsoft.com/office/drawing/2016/5/10/chartex" xmlns:cx5="http://schemas.microsoft.com/office/drawing/2016/5/11/chartex" xmlns:cx6="http://schemas.microsoft.com/office/drawing/2016/5/12/chartex" xmlns:cx7="http://schemas.microsoft.com/office/drawing/2016/5/13/chartex" xmlns:cx8="http://schemas.microsoft.com/office/drawing/2016/5/14/chartex" xmlns:mc="http://schemas.openxmlformats.org/markup-compatibility/2006" xmlns:aink="http://schemas.microsoft.com/office/drawing/2016/ink" xmlns:am3d="http://schemas.microsoft.com/office/drawing/2017/model3d" xmlns:o="urn:schemas-microsoft-com:office:office" xmlns:r="http://schemas.openxmlformats.org/officeDocument/2006/relationships" xmlns:m="http://schemas.openxmlformats.org/officeDocument/2006/math" xmlns:v="urn:schemas-microsoft-com:vml" xmlns:wp14="http://schemas.microsoft.com/office/word/2010/wordprocessingDrawing" xmlns:wp="http://schemas.openxmlformats.org/drawingml/2006/wordprocessingDrawing" xmlns:w10="urn:schemas-microsoft-com:office:word" xmlns:w="http://schemas.openxmlformats.org/wordprocessingml/2006/main" xmlns:w14="http://schemas.microsoft.com/office/word/2010/wordml" xmlns:w15="http://schemas.microsoft.com/office/word/2012/wordml" xmlns:w16cex="http://schemas.microsoft.com/office/word/2018/wordml/cex" xmlns:w16cid="http://schemas.microsoft.com/office/word/2016/wordml/cid" xmlns:w16="http://schemas.microsoft.com/office/word/2018/wordml" xmlns:w16se="http://schemas.microsoft.com/office/word/2015/wordml/symex" xmlns:wpg="http://schemas.microsoft.com/office/word/2010/wordprocessingGroup" xmlns:wpi="http://schemas.microsoft.com/office/word/2010/wordprocessingInk" xmlns:wne="http://schemas.microsoft.com/office/word/2006/wordml" xmlns:wps="http://schemas.microsoft.com/office/word/2010/wordprocessingShape" mc:Ignorable="w14 w15 w16se w16cid w16 w16cex wp14">
+<w:ftr xmlns:wpc="http://schemas.microsoft.com/office/word/2010/wordprocessingCanvas" xmlns:cx="http://schemas.microsoft.com/office/drawing/2014/chartex" xmlns:cx1="http://schemas.microsoft.com/office/drawing/2015/9/8/chartex" xmlns:cx2="http://schemas.microsoft.com/office/drawing/2015/10/21/chartex" xmlns:cx3="http://schemas.microsoft.com/office/drawing/2016/5/9/chartex" xmlns:cx4="http://schemas.microsoft.com/office/drawing/2016/5/10/chartex" xmlns:cx5="http://schemas.microsoft.com/office/drawing/2016/5/11/chartex" xmlns:cx6="http://schemas.microsoft.com/office/drawing/2016/5/12/chartex" xmlns:cx7="http://schemas.microsoft.com/office/drawing/2016/5/13/chartex" xmlns:cx8="http://schemas.microsoft.com/office/drawing/2016/5/14/chartex" xmlns:mc="http://schemas.openxmlformats.org/markup-compatibility/2006" xmlns:aink="http://schemas.microsoft.com/office/drawing/2016/ink" xmlns:am3d="http://schemas.microsoft.com/office/drawing/2017/model3d" xmlns:o="urn:schemas-microsoft-com:office:office" xmlns:oel="http://schemas.microsoft.com/office/2019/extlst" xmlns:r="http://schemas.openxmlformats.org/officeDocument/2006/relationships" xmlns:m="http://schemas.openxmlformats.org/officeDocument/2006/math" xmlns:v="urn:schemas-microsoft-com:vml" xmlns:wp14="http://schemas.microsoft.com/office/word/2010/wordprocessingDrawing" xmlns:wp="http://schemas.openxmlformats.org/drawingml/2006/wordprocessingDrawing" xmlns:w10="urn:schemas-microsoft-com:office:word" xmlns:w="http://schemas.openxmlformats.org/wordprocessingml/2006/main" xmlns:w14="http://schemas.microsoft.com/office/word/2010/wordml" xmlns:w15="http://schemas.microsoft.com/office/word/2012/wordml" xmlns:w16cex="http://schemas.microsoft.com/office/word/2018/wordml/cex" xmlns:w16cid="http://schemas.microsoft.com/office/word/2016/wordml/cid" xmlns:w16="http://schemas.microsoft.com/office/word/2018/wordml" xmlns:w16du="http://schemas.microsoft.com/office/word/2023/wordml/word16du" xmlns:w16sdtdh="http://schemas.microsoft.com/office/word/2020/wordml/sdtdatahash" xmlns:w16se="http://schemas.microsoft.com/office/word/2015/wordml/symex" xmlns:wpg="http://schemas.microsoft.com/office/word/2010/wordprocessingGroup" xmlns:wpi="http://schemas.microsoft.com/office/word/2010/wordprocessingInk" xmlns:wne="http://schemas.microsoft.com/office/word/2006/wordml" xmlns:wps="http://schemas.microsoft.com/office/word/2010/wordprocessingShape" mc:Ignorable="w14 w15 w16se w16cid w16 w16cex w16sdtdh w16du wp14">
   <w:p>
     <w:pPr>
       <w:tabs>
@@ -3660,7 +3443,7 @@
 </file>
 
 <file path=word/footnotes.xml><?xml version="1.0" encoding="utf-8"?>
-<w:footnotes xmlns:wpc="http://schemas.microsoft.com/office/word/2010/wordprocessingCanvas" xmlns:cx="http://schemas.microsoft.com/office/drawing/2014/chartex" xmlns:cx1="http://schemas.microsoft.com/office/drawing/2015/9/8/chartex" xmlns:cx2="http://schemas.microsoft.com/office/drawing/2015/10/21/chartex" xmlns:cx3="http://schemas.microsoft.com/office/drawing/2016/5/9/chartex" xmlns:cx4="http://schemas.microsoft.com/office/drawing/2016/5/10/chartex" xmlns:cx5="http://schemas.microsoft.com/office/drawing/2016/5/11/chartex" xmlns:cx6="http://schemas.microsoft.com/office/drawing/2016/5/12/chartex" xmlns:cx7="http://schemas.microsoft.com/office/drawing/2016/5/13/chartex" xmlns:cx8="http://schemas.microsoft.com/office/drawing/2016/5/14/chartex" xmlns:mc="http://schemas.openxmlformats.org/markup-compatibility/2006" xmlns:aink="http://schemas.microsoft.com/office/drawing/2016/ink" xmlns:am3d="http://schemas.microsoft.com/office/drawing/2017/model3d" xmlns:o="urn:schemas-microsoft-com:office:office" xmlns:r="http://schemas.openxmlformats.org/officeDocument/2006/relationships" xmlns:m="http://schemas.openxmlformats.org/officeDocument/2006/math" xmlns:v="urn:schemas-microsoft-com:vml" xmlns:wp14="http://schemas.microsoft.com/office/word/2010/wordprocessingDrawing" xmlns:wp="http://schemas.openxmlformats.org/drawingml/2006/wordprocessingDrawing" xmlns:w10="urn:schemas-microsoft-com:office:word" xmlns:w="http://schemas.openxmlformats.org/wordprocessingml/2006/main" xmlns:w14="http://schemas.microsoft.com/office/word/2010/wordml" xmlns:w15="http://schemas.microsoft.com/office/word/2012/wordml" xmlns:w16cex="http://schemas.microsoft.com/office/word/2018/wordml/cex" xmlns:w16cid="http://schemas.microsoft.com/office/word/2016/wordml/cid" xmlns:w16="http://schemas.microsoft.com/office/word/2018/wordml" xmlns:w16se="http://schemas.microsoft.com/office/word/2015/wordml/symex" xmlns:wpg="http://schemas.microsoft.com/office/word/2010/wordprocessingGroup" xmlns:wpi="http://schemas.microsoft.com/office/word/2010/wordprocessingInk" xmlns:wne="http://schemas.microsoft.com/office/word/2006/wordml" xmlns:wps="http://schemas.microsoft.com/office/word/2010/wordprocessingShape" mc:Ignorable="w14 w15 w16se w16cid w16 w16cex wp14">
+<w:footnotes xmlns:wpc="http://schemas.microsoft.com/office/word/2010/wordprocessingCanvas" xmlns:cx="http://schemas.microsoft.com/office/drawing/2014/chartex" xmlns:cx1="http://schemas.microsoft.com/office/drawing/2015/9/8/chartex" xmlns:cx2="http://schemas.microsoft.com/office/drawing/2015/10/21/chartex" xmlns:cx3="http://schemas.microsoft.com/office/drawing/2016/5/9/chartex" xmlns:cx4="http://schemas.microsoft.com/office/drawing/2016/5/10/chartex" xmlns:cx5="http://schemas.microsoft.com/office/drawing/2016/5/11/chartex" xmlns:cx6="http://schemas.microsoft.com/office/drawing/2016/5/12/chartex" xmlns:cx7="http://schemas.microsoft.com/office/drawing/2016/5/13/chartex" xmlns:cx8="http://schemas.microsoft.com/office/drawing/2016/5/14/chartex" xmlns:mc="http://schemas.openxmlformats.org/markup-compatibility/2006" xmlns:aink="http://schemas.microsoft.com/office/drawing/2016/ink" xmlns:am3d="http://schemas.microsoft.com/office/drawing/2017/model3d" xmlns:o="urn:schemas-microsoft-com:office:office" xmlns:oel="http://schemas.microsoft.com/office/2019/extlst" xmlns:r="http://schemas.openxmlformats.org/officeDocument/2006/relationships" xmlns:m="http://schemas.openxmlformats.org/officeDocument/2006/math" xmlns:v="urn:schemas-microsoft-com:vml" xmlns:wp14="http://schemas.microsoft.com/office/word/2010/wordprocessingDrawing" xmlns:wp="http://schemas.openxmlformats.org/drawingml/2006/wordprocessingDrawing" xmlns:w10="urn:schemas-microsoft-com:office:word" xmlns:w="http://schemas.openxmlformats.org/wordprocessingml/2006/main" xmlns:w14="http://schemas.microsoft.com/office/word/2010/wordml" xmlns:w15="http://schemas.microsoft.com/office/word/2012/wordml" xmlns:w16cex="http://schemas.microsoft.com/office/word/2018/wordml/cex" xmlns:w16cid="http://schemas.microsoft.com/office/word/2016/wordml/cid" xmlns:w16="http://schemas.microsoft.com/office/word/2018/wordml" xmlns:w16du="http://schemas.microsoft.com/office/word/2023/wordml/word16du" xmlns:w16sdtdh="http://schemas.microsoft.com/office/word/2020/wordml/sdtdatahash" xmlns:w16se="http://schemas.microsoft.com/office/word/2015/wordml/symex" xmlns:wpg="http://schemas.microsoft.com/office/word/2010/wordprocessingGroup" xmlns:wpi="http://schemas.microsoft.com/office/word/2010/wordprocessingInk" xmlns:wne="http://schemas.microsoft.com/office/word/2006/wordml" xmlns:wps="http://schemas.microsoft.com/office/word/2010/wordprocessingShape" mc:Ignorable="w14 w15 w16se w16cid w16 w16cex w16sdtdh w16du wp14">
   <w:footnote w:type="separator" w:id="-1">
     <w:p>
       <w:pPr>
@@ -3685,7 +3468,7 @@
 </file>
 
 <file path=word/styles.xml><?xml version="1.0" encoding="utf-8"?>
-<w:styles xmlns:mc="http://schemas.openxmlformats.org/markup-compatibility/2006" xmlns:r="http://schemas.openxmlformats.org/officeDocument/2006/relationships" xmlns:w="http://schemas.openxmlformats.org/wordprocessingml/2006/main" xmlns:w14="http://schemas.microsoft.com/office/word/2010/wordml" xmlns:w15="http://schemas.microsoft.com/office/word/2012/wordml" xmlns:w16cex="http://schemas.microsoft.com/office/word/2018/wordml/cex" xmlns:w16cid="http://schemas.microsoft.com/office/word/2016/wordml/cid" xmlns:w16="http://schemas.microsoft.com/office/word/2018/wordml" xmlns:w16se="http://schemas.microsoft.com/office/word/2015/wordml/symex" mc:Ignorable="w14 w15 w16se w16cid w16 w16cex">
+<w:styles xmlns:mc="http://schemas.openxmlformats.org/markup-compatibility/2006" xmlns:r="http://schemas.openxmlformats.org/officeDocument/2006/relationships" xmlns:w="http://schemas.openxmlformats.org/wordprocessingml/2006/main" xmlns:w14="http://schemas.microsoft.com/office/word/2010/wordml" xmlns:w15="http://schemas.microsoft.com/office/word/2012/wordml" xmlns:w16cex="http://schemas.microsoft.com/office/word/2018/wordml/cex" xmlns:w16cid="http://schemas.microsoft.com/office/word/2016/wordml/cid" xmlns:w16="http://schemas.microsoft.com/office/word/2018/wordml" xmlns:w16du="http://schemas.microsoft.com/office/word/2023/wordml/word16du" xmlns:w16sdtdh="http://schemas.microsoft.com/office/word/2020/wordml/sdtdatahash" xmlns:w16se="http://schemas.microsoft.com/office/word/2015/wordml/symex" mc:Ignorable="w14 w15 w16se w16cid w16 w16cex w16sdtdh w16du">
   <w:docDefaults>
     <w:rPrDefault>
       <w:rPr>

</xml_diff>